<commit_message>
vault backup: 2023-02-20 21:38:23 from
</commit_message>
<xml_diff>
--- a/documentation/Literaturverzeichnis.docx
+++ b/documentation/Literaturverzeichnis.docx
@@ -148,6 +148,57 @@
           <w:i w:val="false"/>
           <w:iCs w:val="false"/>
         </w:rPr>
+        <w:t xml:space="preserve">3Blue1Brown. (2018, 26. Januar). </w:t>
+      </w:r>
+      <w:r>
+        <w:rPr>
+          <w:b w:val="false"/>
+          <w:bCs w:val="false"/>
+          <w:i w:val="true"/>
+          <w:iCs w:val="true"/>
+        </w:rPr>
+        <w:t xml:space="preserve">But what is the Fourier Transform?  A visual introduction.</w:t>
+      </w:r>
+      <w:r>
+        <w:rPr>
+          <w:b w:val="false"/>
+          <w:bCs w:val="false"/>
+          <w:i w:val="false"/>
+          <w:iCs w:val="false"/>
+        </w:rPr>
+        <w:t xml:space="preserve"> [Video]. YouTube. </w:t>
+      </w:r>
+      <w:r>
+        <w:rPr>
+          <w:b w:val="false"/>
+          <w:bCs w:val="false"/>
+          <w:i w:val="false"/>
+          <w:iCs w:val="false"/>
+        </w:rPr>
+        <w:t xml:space="preserve">https://www.youtube.com/watch?v=spUNpyF58BY</w:t>
+      </w:r>
+      <w:r>
+        <w:rPr>
+          <w:b w:val="false"/>
+          <w:bCs w:val="false"/>
+          <w:i w:val="false"/>
+          <w:iCs w:val="false"/>
+        </w:rPr>
+        <w:t xml:space="preserve"/>
+      </w:r>
+    </w:p>
+    ,
+    <w:p>
+      <w:pPr>
+        <w:pStyle w:val="Bibliography"/>
+      </w:pPr>
+      <w:r>
+        <w:rPr>
+          <w:b w:val="false"/>
+          <w:bCs w:val="false"/>
+          <w:i w:val="false"/>
+          <w:iCs w:val="false"/>
+        </w:rPr>
         <w:t xml:space="preserve">Andreas Spiess. (2020, 29. November). </w:t>
       </w:r>
       <w:r>
@@ -607,6 +658,57 @@
           <w:i w:val="false"/>
           <w:iCs w:val="false"/>
         </w:rPr>
+        <w:t xml:space="preserve"/>
+      </w:r>
+      <w:r>
+        <w:rPr>
+          <w:b w:val="false"/>
+          <w:bCs w:val="false"/>
+          <w:i w:val="true"/>
+          <w:iCs w:val="true"/>
+        </w:rPr>
+        <w:t xml:space="preserve">Frequenzen der Gleichstufigen Stimmung</w:t>
+      </w:r>
+      <w:r>
+        <w:rPr>
+          <w:b w:val="false"/>
+          <w:bCs w:val="false"/>
+          <w:i w:val="false"/>
+          <w:iCs w:val="false"/>
+        </w:rPr>
+        <w:t xml:space="preserve">. (o. D.). </w:t>
+      </w:r>
+      <w:r>
+        <w:rPr>
+          <w:b w:val="false"/>
+          <w:bCs w:val="false"/>
+          <w:i w:val="false"/>
+          <w:iCs w:val="false"/>
+        </w:rPr>
+        <w:t xml:space="preserve">https://de.wikipedia.org/wiki/Frequenzen_der_gleichstufigen_Stimmung</w:t>
+      </w:r>
+      <w:r>
+        <w:rPr>
+          <w:b w:val="false"/>
+          <w:bCs w:val="false"/>
+          <w:i w:val="false"/>
+          <w:iCs w:val="false"/>
+        </w:rPr>
+        <w:t xml:space="preserve"/>
+      </w:r>
+    </w:p>
+    ,
+    <w:p>
+      <w:pPr>
+        <w:pStyle w:val="Bibliography"/>
+      </w:pPr>
+      <w:r>
+        <w:rPr>
+          <w:b w:val="false"/>
+          <w:bCs w:val="false"/>
+          <w:i w:val="false"/>
+          <w:iCs w:val="false"/>
+        </w:rPr>
         <w:t xml:space="preserve">Gustine, J. (2022, 6. Januar). </w:t>
       </w:r>
       <w:r>
@@ -1219,6 +1321,57 @@
           <w:i w:val="false"/>
           <w:iCs w:val="false"/>
         </w:rPr>
+        <w:t xml:space="preserve"/>
+      </w:r>
+      <w:r>
+        <w:rPr>
+          <w:b w:val="false"/>
+          <w:bCs w:val="false"/>
+          <w:i w:val="true"/>
+          <w:iCs w:val="true"/>
+        </w:rPr>
+        <w:t xml:space="preserve">PCB-Design | Altium</w:t>
+      </w:r>
+      <w:r>
+        <w:rPr>
+          <w:b w:val="false"/>
+          <w:bCs w:val="false"/>
+          <w:i w:val="false"/>
+          <w:iCs w:val="false"/>
+        </w:rPr>
+        <w:t xml:space="preserve">. (o. D.). Altium Resources. </w:t>
+      </w:r>
+      <w:r>
+        <w:rPr>
+          <w:b w:val="false"/>
+          <w:bCs w:val="false"/>
+          <w:i w:val="false"/>
+          <w:iCs w:val="false"/>
+        </w:rPr>
+        <w:t xml:space="preserve">https://resources.altium.com/de/pcb-design</w:t>
+      </w:r>
+      <w:r>
+        <w:rPr>
+          <w:b w:val="false"/>
+          <w:bCs w:val="false"/>
+          <w:i w:val="false"/>
+          <w:iCs w:val="false"/>
+        </w:rPr>
+        <w:t xml:space="preserve"/>
+      </w:r>
+    </w:p>
+    ,
+    <w:p>
+      <w:pPr>
+        <w:pStyle w:val="Bibliography"/>
+      </w:pPr>
+      <w:r>
+        <w:rPr>
+          <w:b w:val="false"/>
+          <w:bCs w:val="false"/>
+          <w:i w:val="false"/>
+          <w:iCs w:val="false"/>
+        </w:rPr>
         <w:t xml:space="preserve">Phil’s Lab. (2022, 9. September). </w:t>
       </w:r>
       <w:r>
@@ -1270,6 +1423,57 @@
           <w:i w:val="false"/>
           <w:iCs w:val="false"/>
         </w:rPr>
+        <w:t xml:space="preserve"/>
+      </w:r>
+      <w:r>
+        <w:rPr>
+          <w:b w:val="false"/>
+          <w:bCs w:val="false"/>
+          <w:i w:val="true"/>
+          <w:iCs w:val="true"/>
+        </w:rPr>
+        <w:t xml:space="preserve">Pitch Detection</w:t>
+      </w:r>
+      <w:r>
+        <w:rPr>
+          <w:b w:val="false"/>
+          <w:bCs w:val="false"/>
+          <w:i w:val="false"/>
+          <w:iCs w:val="false"/>
+        </w:rPr>
+        <w:t xml:space="preserve">. (o. D.). </w:t>
+      </w:r>
+      <w:r>
+        <w:rPr>
+          <w:b w:val="false"/>
+          <w:bCs w:val="false"/>
+          <w:i w:val="false"/>
+          <w:iCs w:val="false"/>
+        </w:rPr>
+        <w:t xml:space="preserve">http://musicweb.ucsd.edu/%7Etrsmyth/analysis/Pitch_Detection.html</w:t>
+      </w:r>
+      <w:r>
+        <w:rPr>
+          <w:b w:val="false"/>
+          <w:bCs w:val="false"/>
+          <w:i w:val="false"/>
+          <w:iCs w:val="false"/>
+        </w:rPr>
+        <w:t xml:space="preserve"/>
+      </w:r>
+    </w:p>
+    ,
+    <w:p>
+      <w:pPr>
+        <w:pStyle w:val="Bibliography"/>
+      </w:pPr>
+      <w:r>
+        <w:rPr>
+          <w:b w:val="false"/>
+          <w:bCs w:val="false"/>
+          <w:i w:val="false"/>
+          <w:iCs w:val="false"/>
+        </w:rPr>
         <w:t xml:space="preserve">S. (o. D.-c). </w:t>
       </w:r>
       <w:r>
@@ -1400,6 +1604,108 @@
           <w:iCs w:val="false"/>
         </w:rPr>
         <w:t xml:space="preserve">https://www.protoexpress.com/blog/current-return-path-signal-integrity/</w:t>
+      </w:r>
+      <w:r>
+        <w:rPr>
+          <w:b w:val="false"/>
+          <w:bCs w:val="false"/>
+          <w:i w:val="false"/>
+          <w:iCs w:val="false"/>
+        </w:rPr>
+        <w:t xml:space="preserve"/>
+      </w:r>
+    </w:p>
+    ,
+    <w:p>
+      <w:pPr>
+        <w:pStyle w:val="Bibliography"/>
+      </w:pPr>
+      <w:r>
+        <w:rPr>
+          <w:b w:val="false"/>
+          <w:bCs w:val="false"/>
+          <w:i w:val="false"/>
+          <w:iCs w:val="false"/>
+        </w:rPr>
+        <w:t xml:space="preserve">V For Science. (2021, 21. August). </w:t>
+      </w:r>
+      <w:r>
+        <w:rPr>
+          <w:b w:val="false"/>
+          <w:bCs w:val="false"/>
+          <w:i w:val="true"/>
+          <w:iCs w:val="true"/>
+        </w:rPr>
+        <w:t xml:space="preserve">Detecting pitch automatically - The intuition behind the YIN pitch detection algorithm</w:t>
+      </w:r>
+      <w:r>
+        <w:rPr>
+          <w:b w:val="false"/>
+          <w:bCs w:val="false"/>
+          <w:i w:val="false"/>
+          <w:iCs w:val="false"/>
+        </w:rPr>
+        <w:t xml:space="preserve"> [Video]. YouTube. </w:t>
+      </w:r>
+      <w:r>
+        <w:rPr>
+          <w:b w:val="false"/>
+          <w:bCs w:val="false"/>
+          <w:i w:val="false"/>
+          <w:iCs w:val="false"/>
+        </w:rPr>
+        <w:t xml:space="preserve">https://www.youtube.com/watch?v=W585xR3bjLM</w:t>
+      </w:r>
+      <w:r>
+        <w:rPr>
+          <w:b w:val="false"/>
+          <w:bCs w:val="false"/>
+          <w:i w:val="false"/>
+          <w:iCs w:val="false"/>
+        </w:rPr>
+        <w:t xml:space="preserve"/>
+      </w:r>
+    </w:p>
+    ,
+    <w:p>
+      <w:pPr>
+        <w:pStyle w:val="Bibliography"/>
+      </w:pPr>
+      <w:r>
+        <w:rPr>
+          <w:b w:val="false"/>
+          <w:bCs w:val="false"/>
+          <w:i w:val="false"/>
+          <w:iCs w:val="false"/>
+        </w:rPr>
+        <w:t xml:space="preserve">Veritasium. (2022, 3. November). </w:t>
+      </w:r>
+      <w:r>
+        <w:rPr>
+          <w:b w:val="false"/>
+          <w:bCs w:val="false"/>
+          <w:i w:val="true"/>
+          <w:iCs w:val="true"/>
+        </w:rPr>
+        <w:t xml:space="preserve">The Remarkable Story Behind The Most Important Algorithm Of All Time</w:t>
+      </w:r>
+      <w:r>
+        <w:rPr>
+          <w:b w:val="false"/>
+          <w:bCs w:val="false"/>
+          <w:i w:val="false"/>
+          <w:iCs w:val="false"/>
+        </w:rPr>
+        <w:t xml:space="preserve"> [Video]. YouTube. </w:t>
+      </w:r>
+      <w:r>
+        <w:rPr>
+          <w:b w:val="false"/>
+          <w:bCs w:val="false"/>
+          <w:i w:val="false"/>
+          <w:iCs w:val="false"/>
+        </w:rPr>
+        <w:t xml:space="preserve">https://www.youtube.com/watch?v=nmgFG7PUHfo</w:t>
       </w:r>
       <w:r>
         <w:rPr>

</xml_diff>